<commit_message>
Grammar is complete AFAIK.
</commit_message>
<xml_diff>
--- a/EsGrammar.docx
+++ b/EsGrammar.docx
@@ -4,174 +4,842 @@
   <w:body>
     <w:p>
       <w:r>
+        <w:t>This is a grammar for Es.  There are some changes from the current version of Es to this grammar.  I am deprecating the “on” token before action names</w:t>
+      </w:r>
+      <w:r>
+        <w:t xml:space="preserve"> though Quorum has it</w:t>
+      </w:r>
+      <w:r>
+        <w:t>.</w:t>
+      </w:r>
+    </w:p>
+    <w:p/>
+    <w:p>
+      <w:r>
+        <w:t xml:space="preserve">&lt;start line&gt; </w:t>
+      </w:r>
+      <w:r>
+        <w:t>→</w:t>
+      </w:r>
+      <w:r>
+        <w:t xml:space="preserve"> </w:t>
+      </w:r>
+      <w:r>
         <w:t>&lt;</w:t>
       </w:r>
-      <w:proofErr w:type="gramStart"/>
-      <w:r>
-        <w:t>start</w:t>
-      </w:r>
-      <w:proofErr w:type="gramEnd"/>
-      <w:r>
-        <w:t xml:space="preserve"> line&gt; </w:t>
-      </w:r>
-      <w:r>
-        <w:t>→</w:t>
-      </w:r>
-      <w:r>
-        <w:t xml:space="preserve"> </w:t>
+      <w:r>
+        <w:t>using</w:t>
+      </w:r>
+      <w:r>
+        <w:t>&gt;</w:t>
+      </w:r>
+      <w:r>
+        <w:t xml:space="preserve"> | </w:t>
       </w:r>
       <w:r>
         <w:t>&lt;</w:t>
       </w:r>
       <w:r>
+        <w:t>action</w:t>
+      </w:r>
+      <w:r>
+        <w:t>&gt;</w:t>
+      </w:r>
+      <w:r>
+        <w:t xml:space="preserve"> | </w:t>
+      </w:r>
+      <w:r>
+        <w:t>&lt;</w:t>
+      </w:r>
+      <w:r>
+        <w:t>class</w:t>
+      </w:r>
+      <w:r>
+        <w:t>&gt;</w:t>
+      </w:r>
+      <w:r>
+        <w:t xml:space="preserve"> | </w:t>
+      </w:r>
+      <w:r>
+        <w:t>&lt;</w:t>
+      </w:r>
+      <w:r>
+        <w:t>ident</w:t>
+      </w:r>
+      <w:r>
+        <w:t>line&gt;</w:t>
+      </w:r>
+      <w:r>
+        <w:t xml:space="preserve"> | &lt;end&gt;</w:t>
+      </w:r>
+      <w:r>
+        <w:t xml:space="preserve"> | &lt;return&gt;</w:t>
+      </w:r>
+      <w:r>
+        <w:t xml:space="preserve"> | &lt;asm block&gt;</w:t>
+      </w:r>
+      <w:r>
+        <w:t xml:space="preserve"> | &lt;repeat&gt; | &lt;if&gt;</w:t>
+      </w:r>
+    </w:p>
+    <w:p>
+      <w:r>
+        <w:t>&lt;using&gt;</w:t>
+      </w:r>
+      <w:r>
+        <w:t xml:space="preserve"> </w:t>
+      </w:r>
+      <w:r>
+        <w:t xml:space="preserve">→ </w:t>
+      </w:r>
+      <w:r>
+        <w:rPr>
+          <w:b/>
+        </w:rPr>
         <w:t>using</w:t>
       </w:r>
       <w:r>
+        <w:t xml:space="preserve"> &lt;path&gt; . &lt;using path&gt;</w:t>
+      </w:r>
+    </w:p>
+    <w:p>
+      <w:r>
+        <w:t>&lt;using path&gt; → &lt;path&gt; . &lt;using path&gt; | ε</w:t>
+      </w:r>
+    </w:p>
+    <w:p>
+      <w:pPr>
+        <w:rPr>
+          <w:i/>
+        </w:rPr>
+      </w:pPr>
+      <w:r>
+        <w:t xml:space="preserve">&lt;path&gt; → </w:t>
+      </w:r>
+      <w:r>
+        <w:rPr>
+          <w:i/>
+        </w:rPr>
+        <w:t>ident</w:t>
+      </w:r>
+    </w:p>
+    <w:p>
+      <w:r>
+        <w:t xml:space="preserve">&lt;action&gt; </w:t>
+      </w:r>
+      <w:r>
+        <w:t>→</w:t>
+      </w:r>
+      <w:r>
+        <w:t xml:space="preserve"> </w:t>
+      </w:r>
+      <w:r>
+        <w:rPr>
+          <w:b/>
+        </w:rPr>
+        <w:t>action</w:t>
+      </w:r>
+      <w:r>
+        <w:t xml:space="preserve"> &lt;asm&gt; </w:t>
+      </w:r>
+      <w:r>
+        <w:rPr>
+          <w:strike/>
+        </w:rPr>
+        <w:t>&lt;on&gt;</w:t>
+      </w:r>
+      <w:r>
+        <w:t xml:space="preserve"> &lt;action name&gt;</w:t>
+      </w:r>
+      <w:r>
+        <w:t xml:space="preserve"> &lt;decl expr&gt; &lt;return expr&gt;</w:t>
+      </w:r>
+    </w:p>
+    <w:p>
+      <w:pPr>
+        <w:rPr>
+          <w:b/>
+        </w:rPr>
+      </w:pPr>
+      <w:r>
+        <w:t xml:space="preserve">&lt;asm&gt; </w:t>
+      </w:r>
+      <w:r>
+        <w:t>→</w:t>
+      </w:r>
+      <w:r>
+        <w:t xml:space="preserve"> </w:t>
+      </w:r>
+      <w:r>
+        <w:rPr>
+          <w:b/>
+        </w:rPr>
+        <w:t>asm</w:t>
+      </w:r>
+    </w:p>
+    <w:p>
+      <w:pPr>
+        <w:rPr>
+          <w:strike/>
+        </w:rPr>
+      </w:pPr>
+      <w:r>
+        <w:rPr>
+          <w:strike/>
+        </w:rPr>
+        <w:t xml:space="preserve">&lt;on&gt; </w:t>
+      </w:r>
+      <w:r>
+        <w:rPr>
+          <w:strike/>
+        </w:rPr>
+        <w:t>→</w:t>
+      </w:r>
+      <w:r>
+        <w:rPr>
+          <w:strike/>
+        </w:rPr>
+        <w:t xml:space="preserve"> </w:t>
+      </w:r>
+      <w:r>
+        <w:rPr>
+          <w:b/>
+          <w:strike/>
+        </w:rPr>
+        <w:t>on</w:t>
+      </w:r>
+    </w:p>
+    <w:p>
+      <w:pPr>
+        <w:rPr>
+          <w:i/>
+        </w:rPr>
+      </w:pPr>
+      <w:r>
+        <w:t xml:space="preserve">&lt;action name&gt; </w:t>
+      </w:r>
+      <w:r>
+        <w:t>→</w:t>
+      </w:r>
+      <w:r>
+        <w:t xml:space="preserve"> </w:t>
+      </w:r>
+      <w:r>
+        <w:rPr>
+          <w:i/>
+        </w:rPr>
+        <w:t>actionname</w:t>
+      </w:r>
+    </w:p>
+    <w:p>
+      <w:pPr>
+        <w:rPr>
+          <w:b/>
+        </w:rPr>
+      </w:pPr>
+      <w:r>
+        <w:t xml:space="preserve">&lt;decl expr&gt; </w:t>
+      </w:r>
+      <w:r>
+        <w:t>→</w:t>
+      </w:r>
+      <w:r>
+        <w:t xml:space="preserve"> </w:t>
+      </w:r>
+      <w:r>
+        <w:rPr>
+          <w:b/>
+        </w:rPr>
+        <w:t>(</w:t>
+      </w:r>
+      <w:r>
+        <w:t xml:space="preserve"> &lt;param list</w:t>
+      </w:r>
+      <w:r>
+        <w:t xml:space="preserve"> one</w:t>
+      </w:r>
+      <w:r>
         <w:t>&gt;</w:t>
       </w:r>
       <w:r>
+        <w:rPr>
+          <w:b/>
+        </w:rPr>
+        <w:t xml:space="preserve"> )</w:t>
+      </w:r>
+    </w:p>
+    <w:p>
+      <w:r>
+        <w:t>&lt;</w:t>
+      </w:r>
+      <w:r>
+        <w:t>param list one</w:t>
+      </w:r>
+      <w:r>
+        <w:t xml:space="preserve">&gt; </w:t>
+      </w:r>
+      <w:r>
+        <w:t>→</w:t>
+      </w:r>
+      <w:r>
+        <w:t xml:space="preserve"> &lt;type&gt; &lt;name&gt;</w:t>
+      </w:r>
+      <w:r>
+        <w:t xml:space="preserve"> &lt;param list more&gt; |</w:t>
+      </w:r>
+      <w:r>
+        <w:t xml:space="preserve"> </w:t>
+      </w:r>
+      <w:r>
+        <w:t>ε</w:t>
+      </w:r>
+    </w:p>
+    <w:p>
+      <w:r>
+        <w:t>&lt;param list more&gt;</w:t>
+      </w:r>
+      <w:r>
+        <w:t xml:space="preserve"> </w:t>
+      </w:r>
+      <w:r>
+        <w:t>→</w:t>
+      </w:r>
+      <w:r>
+        <w:t xml:space="preserve"> </w:t>
+      </w:r>
+      <w:r>
+        <w:rPr>
+          <w:b/>
+        </w:rPr>
+        <w:t>,</w:t>
+      </w:r>
+      <w:r>
+        <w:t xml:space="preserve"> &lt;type&gt; &lt;name&gt; |</w:t>
+      </w:r>
+      <w:r>
+        <w:t xml:space="preserve"> </w:t>
+      </w:r>
+      <w:r>
+        <w:t>ε</w:t>
+      </w:r>
+    </w:p>
+    <w:p>
+      <w:r>
+        <w:t xml:space="preserve">&lt;type&gt; </w:t>
+      </w:r>
+      <w:r>
+        <w:t>→</w:t>
+      </w:r>
+      <w:r>
+        <w:t xml:space="preserve"> </w:t>
+      </w:r>
+      <w:r>
+        <w:rPr>
+          <w:i/>
+        </w:rPr>
+        <w:t>ident</w:t>
+      </w:r>
+      <w:r>
+        <w:t xml:space="preserve">  &lt;template&gt;</w:t>
+      </w:r>
+    </w:p>
+    <w:p>
+      <w:r>
+        <w:t xml:space="preserve">&lt;name&gt; </w:t>
+      </w:r>
+      <w:r>
+        <w:t>→</w:t>
+      </w:r>
+      <w:r>
+        <w:t xml:space="preserve"> </w:t>
+      </w:r>
+      <w:r>
+        <w:rPr>
+          <w:i/>
+        </w:rPr>
+        <w:t>ident</w:t>
+      </w:r>
+    </w:p>
+    <w:p>
+      <w:r>
+        <w:t xml:space="preserve">&lt;return expr&gt; </w:t>
+      </w:r>
+      <w:r>
+        <w:t>→</w:t>
+      </w:r>
+      <w:r>
+        <w:t xml:space="preserve"> </w:t>
+      </w:r>
+      <w:r>
+        <w:rPr>
+          <w:b/>
+        </w:rPr>
+        <w:t xml:space="preserve">returns </w:t>
+      </w:r>
+      <w:r>
+        <w:t xml:space="preserve">&lt;type&gt; | </w:t>
+      </w:r>
+      <w:r>
+        <w:t>ε</w:t>
+      </w:r>
+    </w:p>
+    <w:p>
+      <w:pPr>
+        <w:rPr>
+          <w:b/>
+        </w:rPr>
+      </w:pPr>
+      <w:r>
+        <w:t xml:space="preserve">&lt;end&gt; </w:t>
+      </w:r>
+      <w:r>
+        <w:t>→</w:t>
+      </w:r>
+      <w:r>
+        <w:t xml:space="preserve"> </w:t>
+      </w:r>
+      <w:r>
+        <w:rPr>
+          <w:b/>
+        </w:rPr>
+        <w:t>end</w:t>
+      </w:r>
+    </w:p>
+    <w:p>
+      <w:r>
+        <w:t xml:space="preserve">&lt;return&gt; </w:t>
+      </w:r>
+      <w:r>
+        <w:t>→</w:t>
+      </w:r>
+      <w:r>
+        <w:t xml:space="preserve"> </w:t>
+      </w:r>
+      <w:r>
+        <w:rPr>
+          <w:b/>
+        </w:rPr>
+        <w:t xml:space="preserve">return </w:t>
+      </w:r>
+      <w:r>
+        <w:t>&lt;type&gt;</w:t>
+      </w:r>
+    </w:p>
+    <w:p>
+      <w:r>
+        <w:t xml:space="preserve">&lt;asm block&gt; </w:t>
+      </w:r>
+      <w:r>
+        <w:t>→</w:t>
+      </w:r>
+      <w:r>
+        <w:t xml:space="preserve"> </w:t>
+      </w:r>
+      <w:r>
+        <w:rPr>
+          <w:i/>
+        </w:rPr>
+        <w:t>asmblock</w:t>
+      </w:r>
+    </w:p>
+    <w:p>
+      <w:r>
+        <w:t xml:space="preserve">&lt;template&gt; </w:t>
+      </w:r>
+      <w:r>
+        <w:t>→</w:t>
+      </w:r>
+      <w:r>
+        <w:t xml:space="preserve"> </w:t>
+      </w:r>
+      <w:r>
+        <w:rPr>
+          <w:b/>
+        </w:rPr>
+        <w:t xml:space="preserve">&lt; </w:t>
+      </w:r>
+      <w:r>
+        <w:t>&lt;</w:t>
+      </w:r>
+      <w:r>
+        <w:t>template list one</w:t>
+      </w:r>
+      <w:r>
+        <w:t>&gt;</w:t>
+      </w:r>
+      <w:r>
+        <w:t xml:space="preserve"> </w:t>
+      </w:r>
+      <w:r>
+        <w:rPr>
+          <w:b/>
+        </w:rPr>
+        <w:t>&gt;</w:t>
+      </w:r>
+      <w:r>
+        <w:rPr>
+          <w:b/>
+        </w:rPr>
+        <w:t xml:space="preserve"> </w:t>
+      </w:r>
+      <w:r>
+        <w:t>|</w:t>
+      </w:r>
+      <w:r>
+        <w:rPr>
+          <w:b/>
+        </w:rPr>
+        <w:t xml:space="preserve"> </w:t>
+      </w:r>
+      <w:r>
+        <w:t>ε</w:t>
+      </w:r>
+    </w:p>
+    <w:p>
+      <w:r>
+        <w:t xml:space="preserve">&lt;template list one&gt; </w:t>
+      </w:r>
+      <w:r>
+        <w:t>→</w:t>
+      </w:r>
+      <w:r>
+        <w:t xml:space="preserve"> &lt;type&gt; &lt;template list mult&gt;</w:t>
+      </w:r>
+    </w:p>
+    <w:p>
+      <w:r>
+        <w:t>&lt;template list mult&gt;</w:t>
+      </w:r>
+      <w:r>
+        <w:t xml:space="preserve"> </w:t>
+      </w:r>
+      <w:r>
+        <w:t>→</w:t>
+      </w:r>
+      <w:r>
+        <w:t xml:space="preserve"> , &lt;type&gt; | </w:t>
+      </w:r>
+      <w:r>
+        <w:t>ε</w:t>
+      </w:r>
+    </w:p>
+    <w:p>
+      <w:r>
+        <w:t>&lt;</w:t>
+      </w:r>
+      <w:r>
+        <w:t>ident</w:t>
+      </w:r>
+      <w:r>
+        <w:t>line</w:t>
+      </w:r>
+      <w:r>
+        <w:t xml:space="preserve">&gt; </w:t>
+      </w:r>
+      <w:r>
+        <w:t>→</w:t>
+      </w:r>
+      <w:r>
+        <w:t xml:space="preserve"> </w:t>
+      </w:r>
+      <w:r>
+        <w:t>&lt;expr&gt;</w:t>
+      </w:r>
+    </w:p>
+    <w:p>
+      <w:r>
+        <w:t xml:space="preserve">&lt;expr&gt; </w:t>
+      </w:r>
+      <w:r>
+        <w:t xml:space="preserve">→ </w:t>
+      </w:r>
+      <w:r>
+        <w:t xml:space="preserve">&lt;action call&gt; | </w:t>
+      </w:r>
+      <w:r>
+        <w:t>&lt;ident binary op&gt;</w:t>
+      </w:r>
+      <w:r>
+        <w:t xml:space="preserve"> | &lt;parens&gt;</w:t>
+      </w:r>
+      <w:r>
         <w:t xml:space="preserve"> | </w:t>
       </w:r>
       <w:r>
+        <w:t>ε</w:t>
+      </w:r>
+    </w:p>
+    <w:p>
+      <w:pPr>
+        <w:rPr>
+          <w:b/>
+        </w:rPr>
+      </w:pPr>
+      <w:r>
+        <w:t>&lt;ident binary op&gt;</w:t>
+      </w:r>
+      <w:r>
+        <w:t xml:space="preserve"> </w:t>
+      </w:r>
+      <w:r>
+        <w:t>→</w:t>
+      </w:r>
+      <w:r>
+        <w:t xml:space="preserve"> </w:t>
+      </w:r>
+      <w:r>
+        <w:rPr>
+          <w:i/>
+        </w:rPr>
+        <w:t>ident</w:t>
+      </w:r>
+      <w:r>
+        <w:t xml:space="preserve"> &lt;binary op&gt;</w:t>
+      </w:r>
+      <w:r>
+        <w:t xml:space="preserve"> &lt;expr&gt;</w:t>
+      </w:r>
+    </w:p>
+    <w:p>
+      <w:pPr>
+        <w:rPr>
+          <w:b/>
+        </w:rPr>
+      </w:pPr>
+      <w:r>
+        <w:t xml:space="preserve">&lt;binary op&gt; </w:t>
+      </w:r>
+      <w:r>
+        <w:t>→</w:t>
+      </w:r>
+      <w:r>
+        <w:t xml:space="preserve"> </w:t>
+      </w:r>
+      <w:r>
+        <w:rPr>
+          <w:b/>
+        </w:rPr>
+        <w:t xml:space="preserve">+ </w:t>
+      </w:r>
+      <w:r>
+        <w:t xml:space="preserve">| </w:t>
+      </w:r>
+      <w:r>
+        <w:rPr>
+          <w:b/>
+        </w:rPr>
+        <w:t>-</w:t>
+      </w:r>
+      <w:r>
+        <w:t xml:space="preserve"> | </w:t>
+      </w:r>
+      <w:r>
+        <w:rPr>
+          <w:b/>
+        </w:rPr>
+        <w:t xml:space="preserve">* </w:t>
+      </w:r>
+      <w:r>
+        <w:t>|</w:t>
+      </w:r>
+      <w:r>
+        <w:t xml:space="preserve"> </w:t>
+      </w:r>
+      <w:r>
+        <w:rPr>
+          <w:b/>
+        </w:rPr>
+        <w:t xml:space="preserve">/ </w:t>
+      </w:r>
+      <w:r>
+        <w:t xml:space="preserve">| </w:t>
+      </w:r>
+      <w:r>
+        <w:rPr>
+          <w:b/>
+        </w:rPr>
+        <w:t xml:space="preserve">!= </w:t>
+      </w:r>
+      <w:r>
+        <w:t>|</w:t>
+      </w:r>
+      <w:r>
+        <w:t xml:space="preserve"> </w:t>
+      </w:r>
+      <w:r>
+        <w:rPr>
+          <w:b/>
+        </w:rPr>
+        <w:t xml:space="preserve">&lt;= </w:t>
+      </w:r>
+      <w:r>
+        <w:t>|</w:t>
+      </w:r>
+      <w:r>
+        <w:t xml:space="preserve"> </w:t>
+      </w:r>
+      <w:r>
+        <w:rPr>
+          <w:b/>
+        </w:rPr>
+        <w:t xml:space="preserve">&gt;= </w:t>
+      </w:r>
+      <w:r>
+        <w:t xml:space="preserve">| </w:t>
+      </w:r>
+      <w:r>
+        <w:rPr>
+          <w:b/>
+        </w:rPr>
+        <w:t xml:space="preserve">&lt; </w:t>
+      </w:r>
+      <w:r>
+        <w:t xml:space="preserve">| </w:t>
+      </w:r>
+      <w:r>
+        <w:rPr>
+          <w:b/>
+        </w:rPr>
+        <w:t>&gt;</w:t>
+      </w:r>
+      <w:r>
+        <w:rPr>
+          <w:b/>
+        </w:rPr>
+        <w:t xml:space="preserve"> </w:t>
+      </w:r>
+      <w:r>
+        <w:t xml:space="preserve">| </w:t>
+      </w:r>
+      <w:r>
+        <w:rPr>
+          <w:b/>
+        </w:rPr>
+        <w:t>:</w:t>
+      </w:r>
+    </w:p>
+    <w:p>
+      <w:pPr>
+        <w:rPr>
+          <w:b/>
+        </w:rPr>
+      </w:pPr>
+      <w:r>
         <w:t>&lt;</w:t>
       </w:r>
       <w:r>
-        <w:t>action</w:t>
+        <w:t>parens</w:t>
+      </w:r>
+      <w:r>
+        <w:t xml:space="preserve">&gt; </w:t>
+      </w:r>
+      <w:r>
+        <w:t>→</w:t>
+      </w:r>
+      <w:r>
+        <w:t xml:space="preserve"> </w:t>
+      </w:r>
+      <w:r>
+        <w:rPr>
+          <w:b/>
+        </w:rPr>
+        <w:t xml:space="preserve">( </w:t>
+      </w:r>
+      <w:r>
+        <w:t>&lt;expr&gt;</w:t>
+      </w:r>
+      <w:r>
+        <w:rPr>
+          <w:b/>
+        </w:rPr>
+        <w:t xml:space="preserve"> )</w:t>
+      </w:r>
+    </w:p>
+    <w:p>
+      <w:r>
+        <w:lastRenderedPageBreak/>
+        <w:t xml:space="preserve">&lt;action call&gt; </w:t>
+      </w:r>
+      <w:r>
+        <w:t>→</w:t>
+      </w:r>
+      <w:r>
+        <w:t xml:space="preserve"> &lt;action name&gt; &lt;action args&gt;</w:t>
+      </w:r>
+    </w:p>
+    <w:p>
+      <w:pPr>
+        <w:rPr>
+          <w:b/>
+        </w:rPr>
+      </w:pPr>
+      <w:r>
+        <w:t xml:space="preserve">&lt;action args&gt; </w:t>
+      </w:r>
+      <w:r>
+        <w:t>→</w:t>
+      </w:r>
+      <w:r>
+        <w:t xml:space="preserve"> </w:t>
+      </w:r>
+      <w:r>
+        <w:rPr>
+          <w:b/>
+        </w:rPr>
+        <w:t xml:space="preserve">( </w:t>
+      </w:r>
+      <w:r>
+        <w:t>&lt;</w:t>
+      </w:r>
+      <w:r>
+        <w:t>action args one</w:t>
       </w:r>
       <w:r>
         <w:t>&gt;</w:t>
       </w:r>
       <w:r>
-        <w:t xml:space="preserve"> | </w:t>
-      </w:r>
-      <w:r>
-        <w:t>&lt;</w:t>
-      </w:r>
-      <w:r>
-        <w:t>class</w:t>
-      </w:r>
-      <w:r>
-        <w:t>&gt;</w:t>
-      </w:r>
-      <w:r>
-        <w:t xml:space="preserve"> | </w:t>
-      </w:r>
-      <w:r>
-        <w:t>&lt;</w:t>
-      </w:r>
-      <w:proofErr w:type="spellStart"/>
-      <w:r>
-        <w:t>ident</w:t>
-      </w:r>
-      <w:r>
-        <w:t>line</w:t>
-      </w:r>
-      <w:proofErr w:type="spellEnd"/>
-      <w:r>
-        <w:t>&gt;</w:t>
-      </w:r>
-    </w:p>
-    <w:p>
-      <w:r>
-        <w:t>&lt;</w:t>
-      </w:r>
-      <w:proofErr w:type="gramStart"/>
-      <w:r>
-        <w:t>using</w:t>
-      </w:r>
-      <w:proofErr w:type="gramEnd"/>
-      <w:r>
-        <w:t>&gt;</w:t>
-      </w:r>
-      <w:r>
-        <w:t xml:space="preserve"> </w:t>
-      </w:r>
-      <w:r>
-        <w:t>→</w:t>
-      </w:r>
-      <w:r>
-        <w:t xml:space="preserve"> </w:t>
-      </w:r>
-      <w:r>
-        <w:rPr>
-          <w:b/>
-        </w:rPr>
-        <w:t>using</w:t>
-      </w:r>
-      <w:r>
-        <w:t xml:space="preserve"> </w:t>
-      </w:r>
-      <w:r>
-        <w:t xml:space="preserve">&lt;path&gt; . </w:t>
-      </w:r>
-      <w:r>
-        <w:t>&lt;using path&gt;</w:t>
-      </w:r>
-    </w:p>
-    <w:p>
-      <w:r>
-        <w:t>&lt;</w:t>
-      </w:r>
-      <w:proofErr w:type="gramStart"/>
-      <w:r>
-        <w:t>using</w:t>
-      </w:r>
-      <w:proofErr w:type="gramEnd"/>
-      <w:r>
-        <w:t xml:space="preserve"> path&gt;</w:t>
-      </w:r>
-      <w:r>
-        <w:t xml:space="preserve"> </w:t>
-      </w:r>
-      <w:r>
-        <w:t>→</w:t>
-      </w:r>
-      <w:r>
-        <w:t xml:space="preserve"> &lt;path&gt; . &lt;</w:t>
-      </w:r>
-      <w:proofErr w:type="gramStart"/>
-      <w:r>
-        <w:t>using</w:t>
-      </w:r>
-      <w:proofErr w:type="gramEnd"/>
-      <w:r>
-        <w:t xml:space="preserve"> path&gt; | </w:t>
-      </w:r>
-      <w:r>
-        <w:t>ε</w:t>
-      </w:r>
-    </w:p>
-    <w:p>
-      <w:pPr>
-        <w:rPr>
-          <w:i/>
-        </w:rPr>
-      </w:pPr>
-      <w:r>
-        <w:t>&lt;</w:t>
-      </w:r>
-      <w:proofErr w:type="gramStart"/>
-      <w:r>
-        <w:t>path</w:t>
-      </w:r>
-      <w:proofErr w:type="gramEnd"/>
-      <w:r>
-        <w:t xml:space="preserve">&gt; </w:t>
-      </w:r>
-      <w:r>
-        <w:t>→</w:t>
-      </w:r>
-      <w:r>
-        <w:t xml:space="preserve"> </w:t>
-      </w:r>
-      <w:r>
-        <w:rPr>
-          <w:i/>
-        </w:rPr>
-        <w:t>ident</w:t>
-      </w:r>
-    </w:p>
-    <w:p>
+        <w:rPr>
+          <w:b/>
+        </w:rPr>
+        <w:t xml:space="preserve"> )</w:t>
+      </w:r>
+    </w:p>
+    <w:p>
+      <w:r>
+        <w:t>&lt;action args one&gt;</w:t>
+      </w:r>
+      <w:r>
+        <w:t xml:space="preserve"> </w:t>
+      </w:r>
+      <w:r>
+        <w:t>→</w:t>
+      </w:r>
+      <w:r>
+        <w:t xml:space="preserve"> &lt;expr&gt; &lt;action args mult&gt;</w:t>
+      </w:r>
+    </w:p>
+    <w:p>
+      <w:r>
+        <w:t>&lt;action args mult&gt;</w:t>
+      </w:r>
+      <w:r>
+        <w:t xml:space="preserve"> </w:t>
+      </w:r>
+      <w:r>
+        <w:t>→</w:t>
+      </w:r>
+      <w:r>
+        <w:t xml:space="preserve"> </w:t>
+      </w:r>
+      <w:r>
+        <w:rPr>
+          <w:b/>
+        </w:rPr>
+        <w:t xml:space="preserve">, </w:t>
+      </w:r>
+      <w:r>
+        <w:t>&lt;expr&gt;</w:t>
+      </w:r>
       <w:bookmarkStart w:id="0" w:name="_GoBack"/>
       <w:bookmarkEnd w:id="0"/>
     </w:p>

</xml_diff>